<commit_message>
Cambios en el apartado 4.1.1 JavierGarciaMartin
</commit_message>
<xml_diff>
--- a/TG2_JavierGarciaMartin4.1.1.docx
+++ b/TG2_JavierGarciaMartin4.1.1.docx
@@ -57,8 +57,402 @@
           <w:szCs w:val="28"/>
         </w:rPr>
       </w:pPr>
+      <w:r>
+        <w:rPr>
+          <w:sz w:val="28"/>
+          <w:szCs w:val="28"/>
+        </w:rPr>
+        <w:t xml:space="preserve">Como ya vimos anteriormente se nos ofrecen gran infinidad de compiladores y diferentes lenguajes que nos ayudaran a crear nuestros </w:t>
+      </w:r>
+      <w:proofErr w:type="spellStart"/>
+      <w:r>
+        <w:rPr>
+          <w:sz w:val="28"/>
+          <w:szCs w:val="28"/>
+        </w:rPr>
+        <w:t>plugins</w:t>
+      </w:r>
+      <w:proofErr w:type="spellEnd"/>
+      <w:r>
+        <w:rPr>
+          <w:sz w:val="28"/>
+          <w:szCs w:val="28"/>
+        </w:rPr>
+        <w:t>, a maquetarlos, etc</w:t>
+      </w:r>
+      <w:proofErr w:type="gramStart"/>
+      <w:r>
+        <w:rPr>
+          <w:sz w:val="28"/>
+          <w:szCs w:val="28"/>
+        </w:rPr>
+        <w:t>… .</w:t>
+      </w:r>
+      <w:proofErr w:type="gramEnd"/>
+      <w:r>
+        <w:rPr>
+          <w:sz w:val="28"/>
+          <w:szCs w:val="28"/>
+        </w:rPr>
+        <w:t xml:space="preserve"> En esta sección hablaremos sobre qué tipos de compiladores son los adecuados para extensiones de Chrome así como las ventajas y desventajas que ofrecen al desarrollador.</w:t>
+      </w:r>
+      <w:r>
+        <w:rPr>
+          <w:sz w:val="28"/>
+          <w:szCs w:val="28"/>
+        </w:rPr>
+        <w:t xml:space="preserve"> </w:t>
+      </w:r>
+    </w:p>
+    <w:p>
+      <w:pPr>
+        <w:tabs>
+          <w:tab w:val="center" w:pos="4252"/>
+        </w:tabs>
+        <w:rPr>
+          <w:b/>
+          <w:sz w:val="28"/>
+          <w:szCs w:val="28"/>
+        </w:rPr>
+      </w:pPr>
+      <w:r>
+        <w:rPr>
+          <w:b/>
+          <w:sz w:val="28"/>
+          <w:szCs w:val="28"/>
+        </w:rPr>
+        <w:t xml:space="preserve">Chrome </w:t>
+      </w:r>
+      <w:proofErr w:type="spellStart"/>
+      <w:r>
+        <w:rPr>
+          <w:b/>
+          <w:sz w:val="28"/>
+          <w:szCs w:val="28"/>
+        </w:rPr>
+        <w:t>Dev</w:t>
+      </w:r>
+      <w:proofErr w:type="spellEnd"/>
+      <w:r>
+        <w:rPr>
+          <w:b/>
+          <w:sz w:val="28"/>
+          <w:szCs w:val="28"/>
+        </w:rPr>
+        <w:t xml:space="preserve"> Editor</w:t>
+      </w:r>
+    </w:p>
+    <w:p>
+      <w:pPr>
+        <w:tabs>
+          <w:tab w:val="center" w:pos="4252"/>
+        </w:tabs>
+        <w:rPr>
+          <w:sz w:val="28"/>
+          <w:szCs w:val="28"/>
+        </w:rPr>
+      </w:pPr>
+      <w:r>
+        <w:rPr>
+          <w:sz w:val="28"/>
+          <w:szCs w:val="28"/>
+        </w:rPr>
+        <w:t xml:space="preserve">Cabe mencionar que Google ha sacado un compilador especializado en la creación </w:t>
+      </w:r>
+      <w:r>
+        <w:rPr>
+          <w:sz w:val="28"/>
+          <w:szCs w:val="28"/>
+        </w:rPr>
+        <w:t>aplicaciones Chrome,</w:t>
+      </w:r>
+      <w:r>
+        <w:rPr>
+          <w:sz w:val="28"/>
+          <w:szCs w:val="28"/>
+        </w:rPr>
+        <w:t xml:space="preserve"> dicho compilador se llama Chrome </w:t>
+      </w:r>
+      <w:proofErr w:type="spellStart"/>
+      <w:r>
+        <w:rPr>
+          <w:sz w:val="28"/>
+          <w:szCs w:val="28"/>
+        </w:rPr>
+        <w:t>Dev</w:t>
+      </w:r>
+      <w:proofErr w:type="spellEnd"/>
+      <w:r>
+        <w:rPr>
+          <w:sz w:val="28"/>
+          <w:szCs w:val="28"/>
+        </w:rPr>
+        <w:t xml:space="preserve"> Editor, ideado para desarrollar aplicaciones webs y Chrome Apps. Las aplicaciones desarrolladas en él estarán hechas con </w:t>
+      </w:r>
+      <w:proofErr w:type="spellStart"/>
+      <w:r>
+        <w:rPr>
+          <w:sz w:val="28"/>
+          <w:szCs w:val="28"/>
+        </w:rPr>
+        <w:t>Dart</w:t>
+      </w:r>
+      <w:proofErr w:type="spellEnd"/>
+      <w:r>
+        <w:rPr>
+          <w:sz w:val="28"/>
+          <w:szCs w:val="28"/>
+        </w:rPr>
+        <w:t xml:space="preserve"> y JavaScript.</w:t>
+      </w:r>
+    </w:p>
+    <w:p>
+      <w:pPr>
+        <w:tabs>
+          <w:tab w:val="center" w:pos="4252"/>
+        </w:tabs>
+        <w:rPr>
+          <w:sz w:val="28"/>
+          <w:szCs w:val="28"/>
+        </w:rPr>
+      </w:pPr>
+      <w:r>
+        <w:rPr>
+          <w:sz w:val="28"/>
+          <w:szCs w:val="28"/>
+        </w:rPr>
+        <w:t xml:space="preserve">Permite clonar y manejar proyectos en </w:t>
+      </w:r>
+      <w:proofErr w:type="spellStart"/>
+      <w:r>
+        <w:rPr>
+          <w:sz w:val="28"/>
+          <w:szCs w:val="28"/>
+        </w:rPr>
+        <w:t>GIt</w:t>
+      </w:r>
+      <w:proofErr w:type="spellEnd"/>
+      <w:r>
+        <w:rPr>
+          <w:sz w:val="28"/>
+          <w:szCs w:val="28"/>
+        </w:rPr>
+        <w:t xml:space="preserve"> además de acceder al sistema de ficheros como un IDE normal. Dispone del compilador de </w:t>
+      </w:r>
+      <w:proofErr w:type="spellStart"/>
+      <w:r>
+        <w:rPr>
+          <w:sz w:val="28"/>
+          <w:szCs w:val="28"/>
+        </w:rPr>
+        <w:t>Dart</w:t>
+      </w:r>
+      <w:proofErr w:type="spellEnd"/>
+      <w:r>
+        <w:rPr>
+          <w:sz w:val="28"/>
+          <w:szCs w:val="28"/>
+        </w:rPr>
+        <w:t xml:space="preserve"> y lanza un servidor embebido para ejecutar proyectos desde una maquina a nivel local. Además de poder subir directamente a la Web Store las aplicaciones Chrome Apps.</w:t>
+      </w:r>
+    </w:p>
+    <w:p>
+      <w:pPr>
+        <w:tabs>
+          <w:tab w:val="center" w:pos="4252"/>
+        </w:tabs>
+        <w:rPr>
+          <w:sz w:val="28"/>
+          <w:szCs w:val="28"/>
+        </w:rPr>
+      </w:pPr>
+      <w:r>
+        <w:rPr>
+          <w:sz w:val="28"/>
+          <w:szCs w:val="28"/>
+        </w:rPr>
+        <w:t xml:space="preserve">Todo proyecto Chrome </w:t>
+      </w:r>
+      <w:proofErr w:type="spellStart"/>
+      <w:r>
+        <w:rPr>
+          <w:sz w:val="28"/>
+          <w:szCs w:val="28"/>
+        </w:rPr>
+        <w:t>Dev</w:t>
+      </w:r>
+      <w:proofErr w:type="spellEnd"/>
+      <w:r>
+        <w:rPr>
+          <w:sz w:val="28"/>
+          <w:szCs w:val="28"/>
+        </w:rPr>
+        <w:t xml:space="preserve"> Editor es open </w:t>
+      </w:r>
+      <w:proofErr w:type="spellStart"/>
+      <w:r>
+        <w:rPr>
+          <w:sz w:val="28"/>
+          <w:szCs w:val="28"/>
+        </w:rPr>
+        <w:t>source</w:t>
+      </w:r>
+      <w:proofErr w:type="spellEnd"/>
+      <w:r>
+        <w:rPr>
+          <w:sz w:val="28"/>
+          <w:szCs w:val="28"/>
+        </w:rPr>
+        <w:t xml:space="preserve"> disponible en </w:t>
+      </w:r>
+      <w:proofErr w:type="spellStart"/>
+      <w:r>
+        <w:rPr>
+          <w:sz w:val="28"/>
+          <w:szCs w:val="28"/>
+        </w:rPr>
+        <w:t>Github</w:t>
+      </w:r>
+      <w:proofErr w:type="spellEnd"/>
+      <w:r>
+        <w:rPr>
+          <w:sz w:val="28"/>
+          <w:szCs w:val="28"/>
+        </w:rPr>
+        <w:t xml:space="preserve"> por lo que podremos basarnos en otros proyectos y mejorar los nuestros, facilita bastante el desarrollo de extensiones para Chrome.</w:t>
+      </w:r>
+    </w:p>
+    <w:p>
+      <w:pPr>
+        <w:tabs>
+          <w:tab w:val="center" w:pos="4252"/>
+        </w:tabs>
+        <w:rPr>
+          <w:sz w:val="28"/>
+          <w:szCs w:val="28"/>
+        </w:rPr>
+      </w:pPr>
       <w:bookmarkStart w:id="0" w:name="_GoBack"/>
       <w:bookmarkEnd w:id="0"/>
+    </w:p>
+    <w:p>
+      <w:pPr>
+        <w:tabs>
+          <w:tab w:val="center" w:pos="4252"/>
+        </w:tabs>
+        <w:rPr>
+          <w:sz w:val="28"/>
+          <w:szCs w:val="28"/>
+        </w:rPr>
+      </w:pPr>
+    </w:p>
+    <w:p>
+      <w:pPr>
+        <w:tabs>
+          <w:tab w:val="center" w:pos="4252"/>
+        </w:tabs>
+        <w:rPr>
+          <w:sz w:val="28"/>
+          <w:szCs w:val="28"/>
+        </w:rPr>
+      </w:pPr>
+      <w:r>
+        <w:rPr>
+          <w:sz w:val="28"/>
+          <w:szCs w:val="28"/>
+        </w:rPr>
+        <w:t>Fuentes:</w:t>
+      </w:r>
+    </w:p>
+    <w:p>
+      <w:pPr>
+        <w:pStyle w:val="Prrafodelista"/>
+        <w:numPr>
+          <w:ilvl w:val="0"/>
+          <w:numId w:val="1"/>
+        </w:numPr>
+        <w:tabs>
+          <w:tab w:val="center" w:pos="4252"/>
+        </w:tabs>
+        <w:rPr>
+          <w:sz w:val="28"/>
+          <w:szCs w:val="28"/>
+        </w:rPr>
+      </w:pPr>
+      <w:hyperlink r:id="rId6" w:history="1">
+        <w:r>
+          <w:rPr>
+            <w:rStyle w:val="Hipervnculo"/>
+            <w:sz w:val="28"/>
+            <w:szCs w:val="28"/>
+          </w:rPr>
+          <w:t>http://www.genbetadev.com/herramientas/chrome-dev-editor-el-ide-de-google-para-programar-desde-chrome</w:t>
+        </w:r>
+      </w:hyperlink>
+    </w:p>
+    <w:p>
+      <w:pPr>
+        <w:pStyle w:val="Prrafodelista"/>
+        <w:numPr>
+          <w:ilvl w:val="0"/>
+          <w:numId w:val="1"/>
+        </w:numPr>
+        <w:tabs>
+          <w:tab w:val="center" w:pos="4252"/>
+        </w:tabs>
+        <w:rPr>
+          <w:sz w:val="28"/>
+          <w:szCs w:val="28"/>
+        </w:rPr>
+      </w:pPr>
+      <w:hyperlink r:id="rId7" w:history="1">
+        <w:r>
+          <w:rPr>
+            <w:rStyle w:val="Hipervnculo"/>
+            <w:sz w:val="28"/>
+            <w:szCs w:val="28"/>
+          </w:rPr>
+          <w:t>http://www.softhoy.com/chrome-dev-editor-ide-programar-desde-chrome.html</w:t>
+        </w:r>
+      </w:hyperlink>
+    </w:p>
+    <w:p>
+      <w:pPr>
+        <w:pStyle w:val="Prrafodelista"/>
+        <w:numPr>
+          <w:ilvl w:val="0"/>
+          <w:numId w:val="1"/>
+        </w:numPr>
+        <w:tabs>
+          <w:tab w:val="center" w:pos="4252"/>
+        </w:tabs>
+        <w:rPr>
+          <w:sz w:val="28"/>
+          <w:szCs w:val="28"/>
+        </w:rPr>
+      </w:pPr>
+    </w:p>
+    <w:p>
+      <w:pPr>
+        <w:tabs>
+          <w:tab w:val="center" w:pos="4252"/>
+        </w:tabs>
+        <w:rPr>
+          <w:sz w:val="28"/>
+          <w:szCs w:val="28"/>
+        </w:rPr>
+      </w:pPr>
+    </w:p>
+    <w:p>
+      <w:pPr>
+        <w:tabs>
+          <w:tab w:val="center" w:pos="4252"/>
+        </w:tabs>
+        <w:rPr>
+          <w:sz w:val="28"/>
+          <w:szCs w:val="28"/>
+        </w:rPr>
+      </w:pPr>
     </w:p>
     <w:sectPr>
       <w:pgSz w:w="11906" w:h="16838"/>
@@ -68,6 +462,127 @@
     </w:sectPr>
   </w:body>
 </w:document>
+</file>
+
+<file path=word/numbering.xml><?xml version="1.0" encoding="utf-8"?>
+<w:numbering xmlns:wpc="http://schemas.microsoft.com/office/word/2010/wordprocessingCanvas" xmlns:mc="http://schemas.openxmlformats.org/markup-compatibility/2006" xmlns:o="urn:schemas-microsoft-com:office:office" xmlns:r="http://schemas.openxmlformats.org/officeDocument/2006/relationships" xmlns:m="http://schemas.openxmlformats.org/officeDocument/2006/math" xmlns:v="urn:schemas-microsoft-com:vml" xmlns:wp14="http://schemas.microsoft.com/office/word/2010/wordprocessingDrawing" xmlns:wp="http://schemas.openxmlformats.org/drawingml/2006/wordprocessingDrawing" xmlns:w10="urn:schemas-microsoft-com:office:word" xmlns:w="http://schemas.openxmlformats.org/wordprocessingml/2006/main" xmlns:w14="http://schemas.microsoft.com/office/word/2010/wordml" xmlns:wpg="http://schemas.microsoft.com/office/word/2010/wordprocessingGroup" xmlns:wpi="http://schemas.microsoft.com/office/word/2010/wordprocessingInk" xmlns:wne="http://schemas.microsoft.com/office/word/2006/wordml" xmlns:wps="http://schemas.microsoft.com/office/word/2010/wordprocessingShape" mc:Ignorable="w14 wp14">
+  <w:abstractNum w:abstractNumId="0">
+    <w:nsid w:val="330457AE"/>
+    <w:multiLevelType w:val="hybridMultilevel"/>
+    <w:tmpl w:val="717E918C"/>
+    <w:lvl w:ilvl="0" w:tplc="0C0A000D">
+      <w:start w:val="1"/>
+      <w:numFmt w:val="bullet"/>
+      <w:lvlText w:val=""/>
+      <w:lvlJc w:val="left"/>
+      <w:pPr>
+        <w:ind w:left="720" w:hanging="360"/>
+      </w:pPr>
+      <w:rPr>
+        <w:rFonts w:ascii="Wingdings" w:hAnsi="Wingdings" w:hint="default"/>
+      </w:rPr>
+    </w:lvl>
+    <w:lvl w:ilvl="1" w:tplc="0C0A0003" w:tentative="1">
+      <w:start w:val="1"/>
+      <w:numFmt w:val="bullet"/>
+      <w:lvlText w:val="o"/>
+      <w:lvlJc w:val="left"/>
+      <w:pPr>
+        <w:ind w:left="1440" w:hanging="360"/>
+      </w:pPr>
+      <w:rPr>
+        <w:rFonts w:ascii="Courier New" w:hAnsi="Courier New" w:cs="Courier New" w:hint="default"/>
+      </w:rPr>
+    </w:lvl>
+    <w:lvl w:ilvl="2" w:tplc="0C0A0005" w:tentative="1">
+      <w:start w:val="1"/>
+      <w:numFmt w:val="bullet"/>
+      <w:lvlText w:val=""/>
+      <w:lvlJc w:val="left"/>
+      <w:pPr>
+        <w:ind w:left="2160" w:hanging="360"/>
+      </w:pPr>
+      <w:rPr>
+        <w:rFonts w:ascii="Wingdings" w:hAnsi="Wingdings" w:hint="default"/>
+      </w:rPr>
+    </w:lvl>
+    <w:lvl w:ilvl="3" w:tplc="0C0A0001" w:tentative="1">
+      <w:start w:val="1"/>
+      <w:numFmt w:val="bullet"/>
+      <w:lvlText w:val=""/>
+      <w:lvlJc w:val="left"/>
+      <w:pPr>
+        <w:ind w:left="2880" w:hanging="360"/>
+      </w:pPr>
+      <w:rPr>
+        <w:rFonts w:ascii="Symbol" w:hAnsi="Symbol" w:hint="default"/>
+      </w:rPr>
+    </w:lvl>
+    <w:lvl w:ilvl="4" w:tplc="0C0A0003" w:tentative="1">
+      <w:start w:val="1"/>
+      <w:numFmt w:val="bullet"/>
+      <w:lvlText w:val="o"/>
+      <w:lvlJc w:val="left"/>
+      <w:pPr>
+        <w:ind w:left="3600" w:hanging="360"/>
+      </w:pPr>
+      <w:rPr>
+        <w:rFonts w:ascii="Courier New" w:hAnsi="Courier New" w:cs="Courier New" w:hint="default"/>
+      </w:rPr>
+    </w:lvl>
+    <w:lvl w:ilvl="5" w:tplc="0C0A0005" w:tentative="1">
+      <w:start w:val="1"/>
+      <w:numFmt w:val="bullet"/>
+      <w:lvlText w:val=""/>
+      <w:lvlJc w:val="left"/>
+      <w:pPr>
+        <w:ind w:left="4320" w:hanging="360"/>
+      </w:pPr>
+      <w:rPr>
+        <w:rFonts w:ascii="Wingdings" w:hAnsi="Wingdings" w:hint="default"/>
+      </w:rPr>
+    </w:lvl>
+    <w:lvl w:ilvl="6" w:tplc="0C0A0001" w:tentative="1">
+      <w:start w:val="1"/>
+      <w:numFmt w:val="bullet"/>
+      <w:lvlText w:val=""/>
+      <w:lvlJc w:val="left"/>
+      <w:pPr>
+        <w:ind w:left="5040" w:hanging="360"/>
+      </w:pPr>
+      <w:rPr>
+        <w:rFonts w:ascii="Symbol" w:hAnsi="Symbol" w:hint="default"/>
+      </w:rPr>
+    </w:lvl>
+    <w:lvl w:ilvl="7" w:tplc="0C0A0003" w:tentative="1">
+      <w:start w:val="1"/>
+      <w:numFmt w:val="bullet"/>
+      <w:lvlText w:val="o"/>
+      <w:lvlJc w:val="left"/>
+      <w:pPr>
+        <w:ind w:left="5760" w:hanging="360"/>
+      </w:pPr>
+      <w:rPr>
+        <w:rFonts w:ascii="Courier New" w:hAnsi="Courier New" w:cs="Courier New" w:hint="default"/>
+      </w:rPr>
+    </w:lvl>
+    <w:lvl w:ilvl="8" w:tplc="0C0A0005" w:tentative="1">
+      <w:start w:val="1"/>
+      <w:numFmt w:val="bullet"/>
+      <w:lvlText w:val=""/>
+      <w:lvlJc w:val="left"/>
+      <w:pPr>
+        <w:ind w:left="6480" w:hanging="360"/>
+      </w:pPr>
+      <w:rPr>
+        <w:rFonts w:ascii="Wingdings" w:hAnsi="Wingdings" w:hint="default"/>
+      </w:rPr>
+    </w:lvl>
+  </w:abstractNum>
+  <w:num w:numId="1">
+    <w:abstractNumId w:val="0"/>
+  </w:num>
+</w:numbering>
 </file>
 
 <file path=word/styles.xml><?xml version="1.0" encoding="utf-8"?>
@@ -257,6 +772,28 @@
     <w:semiHidden/>
     <w:unhideWhenUsed/>
   </w:style>
+  <w:style w:type="paragraph" w:styleId="Prrafodelista">
+    <w:name w:val="List Paragraph"/>
+    <w:basedOn w:val="Normal"/>
+    <w:uiPriority w:val="34"/>
+    <w:qFormat/>
+    <w:rsid w:val="0000058B"/>
+    <w:pPr>
+      <w:ind w:left="720"/>
+      <w:contextualSpacing/>
+    </w:pPr>
+  </w:style>
+  <w:style w:type="character" w:styleId="Hipervnculo">
+    <w:name w:val="Hyperlink"/>
+    <w:basedOn w:val="Fuentedeprrafopredeter"/>
+    <w:uiPriority w:val="99"/>
+    <w:unhideWhenUsed/>
+    <w:rsid w:val="0000058B"/>
+    <w:rPr>
+      <w:color w:val="0000FF" w:themeColor="hyperlink"/>
+      <w:u w:val="single"/>
+    </w:rPr>
+  </w:style>
 </w:styles>
 </file>
 
@@ -446,6 +983,28 @@
     <w:uiPriority w:val="99"/>
     <w:semiHidden/>
     <w:unhideWhenUsed/>
+  </w:style>
+  <w:style w:type="paragraph" w:styleId="Prrafodelista">
+    <w:name w:val="List Paragraph"/>
+    <w:basedOn w:val="Normal"/>
+    <w:uiPriority w:val="34"/>
+    <w:qFormat/>
+    <w:rsid w:val="0000058B"/>
+    <w:pPr>
+      <w:ind w:left="720"/>
+      <w:contextualSpacing/>
+    </w:pPr>
+  </w:style>
+  <w:style w:type="character" w:styleId="Hipervnculo">
+    <w:name w:val="Hyperlink"/>
+    <w:basedOn w:val="Fuentedeprrafopredeter"/>
+    <w:uiPriority w:val="99"/>
+    <w:unhideWhenUsed/>
+    <w:rsid w:val="0000058B"/>
+    <w:rPr>
+      <w:color w:val="0000FF" w:themeColor="hyperlink"/>
+      <w:u w:val="single"/>
+    </w:rPr>
   </w:style>
 </w:styles>
 </file>

</xml_diff>